<commit_message>
create file that initializes db with test values
</commit_message>
<xml_diff>
--- a/design.docx
+++ b/design.docx
@@ -1705,7 +1705,6 @@
         </w:tc>
       </w:tr>
     </w:tbl>
-    <w:p/>
     <w:p>
       <w:pPr>
         <w:keepNext/>
@@ -1730,8 +1729,24 @@
           <w:bCs/>
           <w:sz w:val="28"/>
           <w:szCs w:val="28"/>
-        </w:rPr>
-      </w:pPr>
+          <w:highlight w:val="yellow"/>
+        </w:rPr>
+      </w:pPr>
+    </w:p>
+    <w:p>
+      <w:pPr>
+        <w:keepNext/>
+        <w:keepLines/>
+        <w:rPr>
+          <w:rFonts w:ascii="Consolas" w:eastAsia="Times New Roman" w:hAnsi="Consolas" w:cs="Segoe UI"/>
+          <w:b/>
+          <w:bCs/>
+          <w:sz w:val="28"/>
+          <w:szCs w:val="28"/>
+        </w:rPr>
+      </w:pPr>
+      <w:bookmarkStart w:id="0" w:name="_GoBack"/>
+      <w:bookmarkEnd w:id="0"/>
       <w:proofErr w:type="spellStart"/>
       <w:r>
         <w:rPr>
@@ -2241,6 +2256,7 @@
           <w:sz w:val="28"/>
           <w:szCs w:val="28"/>
         </w:rPr>
+        <w:lastRenderedPageBreak/>
         <w:t>image</w:t>
       </w:r>
     </w:p>
@@ -2995,6 +3011,57 @@
           </w:p>
         </w:tc>
       </w:tr>
+      <w:tr>
+        <w:trPr>
+          <w:jc w:val="center"/>
+        </w:trPr>
+        <w:tc>
+          <w:tcPr>
+            <w:tcW w:w="2588" w:type="dxa"/>
+            <w:tcBorders>
+              <w:top w:val="single" w:sz="8" w:space="0" w:color="A3A3A3"/>
+              <w:left w:val="single" w:sz="8" w:space="0" w:color="A3A3A3"/>
+              <w:bottom w:val="single" w:sz="8" w:space="0" w:color="A3A3A3"/>
+              <w:right w:val="single" w:sz="8" w:space="0" w:color="A3A3A3"/>
+            </w:tcBorders>
+            <w:shd w:val="clear" w:color="auto" w:fill="auto"/>
+          </w:tcPr>
+          <w:p>
+            <w:pPr>
+              <w:keepNext/>
+              <w:keepLines/>
+              <w:spacing w:after="0" w:line="240" w:lineRule="auto"/>
+              <w:rPr>
+                <w:rFonts w:ascii="Consolas" w:eastAsia="Times New Roman" w:hAnsi="Consolas" w:cs="Segoe UI"/>
+                <w:sz w:val="20"/>
+              </w:rPr>
+            </w:pPr>
+          </w:p>
+        </w:tc>
+        <w:tc>
+          <w:tcPr>
+            <w:tcW w:w="1733" w:type="dxa"/>
+            <w:tcBorders>
+              <w:top w:val="single" w:sz="8" w:space="0" w:color="A3A3A3"/>
+              <w:left w:val="single" w:sz="8" w:space="0" w:color="A3A3A3"/>
+              <w:bottom w:val="single" w:sz="8" w:space="0" w:color="A3A3A3"/>
+              <w:right w:val="single" w:sz="8" w:space="0" w:color="A3A3A3"/>
+            </w:tcBorders>
+            <w:shd w:val="clear" w:color="auto" w:fill="auto"/>
+          </w:tcPr>
+          <w:p>
+            <w:pPr>
+              <w:keepNext/>
+              <w:keepLines/>
+              <w:spacing w:after="0" w:line="240" w:lineRule="auto"/>
+              <w:rPr>
+                <w:rFonts w:ascii="Consolas" w:eastAsia="Times New Roman" w:hAnsi="Consolas" w:cs="Segoe UI"/>
+                <w:sz w:val="20"/>
+              </w:rPr>
+            </w:pPr>
+          </w:p>
+        </w:tc>
+      </w:tr>
     </w:tbl>
     <w:p>
       <w:r>
@@ -3006,8 +3073,6 @@
       <w:r>
         <w:tab/>
       </w:r>
-      <w:bookmarkStart w:id="0" w:name="_GoBack"/>
-      <w:bookmarkEnd w:id="0"/>
     </w:p>
     <w:sectPr>
       <w:pgSz w:w="12240" w:h="15840"/>

</xml_diff>

<commit_message>
more test data added
</commit_message>
<xml_diff>
--- a/design.docx
+++ b/design.docx
@@ -215,7 +215,6 @@
           <w:bCs/>
           <w:sz w:val="28"/>
           <w:szCs w:val="28"/>
-          <w:highlight w:val="yellow"/>
         </w:rPr>
         <w:t>users</w:t>
       </w:r>
@@ -234,7 +233,13 @@
         <w:rPr>
           <w:rFonts w:ascii="Segoe UI" w:hAnsi="Segoe UI" w:cs="Segoe UI"/>
         </w:rPr>
-        <w:t xml:space="preserve">New users cannot be added until they have a unique </w:t>
+        <w:t>New</w:t>
+      </w:r>
+      <w:r>
+        <w:rPr>
+          <w:rFonts w:ascii="Segoe UI" w:hAnsi="Segoe UI" w:cs="Segoe UI"/>
+        </w:rPr>
+        <w:t xml:space="preserve"> users cannot be added until they have a unique </w:t>
       </w:r>
       <w:r>
         <w:rPr>
@@ -1479,7 +1484,6 @@
           <w:bCs/>
           <w:sz w:val="28"/>
           <w:szCs w:val="28"/>
-          <w:highlight w:val="yellow"/>
         </w:rPr>
         <w:t>questions</w:t>
       </w:r>
@@ -1533,6 +1537,94 @@
         </w:rPr>
         <w:t>Question type is going to be MCQ, Text Response, Image Reaction…</w:t>
       </w:r>
+    </w:p>
+    <w:p>
+      <w:pPr>
+        <w:keepNext/>
+        <w:keepLines/>
+        <w:numPr>
+          <w:ilvl w:val="0"/>
+          <w:numId w:val="3"/>
+        </w:numPr>
+        <w:spacing w:after="0" w:line="240" w:lineRule="auto"/>
+        <w:ind w:left="540"/>
+        <w:textAlignment w:val="center"/>
+        <w:rPr>
+          <w:rFonts w:ascii="Segoe UI" w:hAnsi="Segoe UI" w:cs="Segoe UI"/>
+        </w:rPr>
+      </w:pPr>
+      <w:r>
+        <w:rPr>
+          <w:rFonts w:ascii="Segoe UI" w:hAnsi="Segoe UI" w:cs="Segoe UI"/>
+        </w:rPr>
+        <w:t xml:space="preserve">Types: </w:t>
+      </w:r>
+      <w:r>
+        <w:rPr>
+          <w:rFonts w:ascii="Segoe UI" w:hAnsi="Segoe UI" w:cs="Segoe UI"/>
+        </w:rPr>
+        <w:t>m</w:t>
+      </w:r>
+      <w:r>
+        <w:rPr>
+          <w:rFonts w:ascii="Segoe UI" w:hAnsi="Segoe UI" w:cs="Segoe UI"/>
+        </w:rPr>
+        <w:t>=</w:t>
+      </w:r>
+      <w:proofErr w:type="spellStart"/>
+      <w:r>
+        <w:rPr>
+          <w:rFonts w:ascii="Segoe UI" w:hAnsi="Segoe UI" w:cs="Segoe UI"/>
+        </w:rPr>
+        <w:t>m</w:t>
+      </w:r>
+      <w:r>
+        <w:rPr>
+          <w:rFonts w:ascii="Segoe UI" w:hAnsi="Segoe UI" w:cs="Segoe UI"/>
+        </w:rPr>
+        <w:t>cq</w:t>
+      </w:r>
+      <w:proofErr w:type="spellEnd"/>
+      <w:r>
+        <w:rPr>
+          <w:rFonts w:ascii="Segoe UI" w:hAnsi="Segoe UI" w:cs="Segoe UI"/>
+        </w:rPr>
+        <w:t>, t=t</w:t>
+      </w:r>
+      <w:r>
+        <w:rPr>
+          <w:rFonts w:ascii="Segoe UI" w:hAnsi="Segoe UI" w:cs="Segoe UI"/>
+        </w:rPr>
+        <w:t>ext</w:t>
+      </w:r>
+      <w:r>
+        <w:rPr>
+          <w:rFonts w:ascii="Segoe UI" w:hAnsi="Segoe UI" w:cs="Segoe UI"/>
+        </w:rPr>
+        <w:t xml:space="preserve">, </w:t>
+      </w:r>
+      <w:proofErr w:type="spellStart"/>
+      <w:r>
+        <w:rPr>
+          <w:rFonts w:ascii="Segoe UI" w:hAnsi="Segoe UI" w:cs="Segoe UI"/>
+        </w:rPr>
+        <w:t>i</w:t>
+      </w:r>
+      <w:proofErr w:type="spellEnd"/>
+      <w:r>
+        <w:rPr>
+          <w:rFonts w:ascii="Segoe UI" w:hAnsi="Segoe UI" w:cs="Segoe UI"/>
+        </w:rPr>
+        <w:t>=</w:t>
+      </w:r>
+      <w:r>
+        <w:rPr>
+          <w:rFonts w:ascii="Segoe UI" w:hAnsi="Segoe UI" w:cs="Segoe UI"/>
+        </w:rPr>
+        <w:t>image</w:t>
+      </w:r>
+      <w:bookmarkStart w:id="0" w:name="_GoBack"/>
+      <w:bookmarkEnd w:id="0"/>
     </w:p>
     <w:p>
       <w:pPr>
@@ -1602,7 +1694,6 @@
               <w:rPr>
                 <w:rFonts w:ascii="Consolas" w:eastAsia="Times New Roman" w:hAnsi="Consolas" w:cs="Segoe UI"/>
                 <w:sz w:val="20"/>
-                <w:highlight w:val="green"/>
               </w:rPr>
               <w:t>question_id</w:t>
             </w:r>
@@ -1745,8 +1836,6 @@
           <w:szCs w:val="28"/>
         </w:rPr>
       </w:pPr>
-      <w:bookmarkStart w:id="0" w:name="_GoBack"/>
-      <w:bookmarkEnd w:id="0"/>
       <w:proofErr w:type="spellStart"/>
       <w:r>
         <w:rPr>
@@ -1755,7 +1844,6 @@
           <w:bCs/>
           <w:sz w:val="28"/>
           <w:szCs w:val="28"/>
-          <w:highlight w:val="yellow"/>
         </w:rPr>
         <w:t>mcq</w:t>
       </w:r>
@@ -1873,7 +1961,6 @@
               <w:rPr>
                 <w:rFonts w:ascii="Consolas" w:eastAsia="Times New Roman" w:hAnsi="Consolas" w:cs="Segoe UI"/>
                 <w:sz w:val="20"/>
-                <w:highlight w:val="green"/>
               </w:rPr>
             </w:pPr>
             <w:proofErr w:type="spellStart"/>
@@ -1881,7 +1968,6 @@
               <w:rPr>
                 <w:rFonts w:ascii="Consolas" w:eastAsia="Times New Roman" w:hAnsi="Consolas" w:cs="Segoe UI"/>
                 <w:sz w:val="20"/>
-                <w:highlight w:val="green"/>
               </w:rPr>
               <w:t>question_id</w:t>
             </w:r>
@@ -2740,7 +2826,6 @@
           <w:bCs/>
           <w:sz w:val="28"/>
           <w:szCs w:val="28"/>
-          <w:highlight w:val="yellow"/>
         </w:rPr>
         <w:t>text</w:t>
       </w:r>
@@ -2835,7 +2920,6 @@
               <w:rPr>
                 <w:rFonts w:ascii="Consolas" w:eastAsia="Times New Roman" w:hAnsi="Consolas" w:cs="Segoe UI"/>
                 <w:sz w:val="20"/>
-                <w:highlight w:val="green"/>
               </w:rPr>
             </w:pPr>
             <w:proofErr w:type="spellStart"/>
@@ -2843,7 +2927,6 @@
               <w:rPr>
                 <w:rFonts w:ascii="Consolas" w:eastAsia="Times New Roman" w:hAnsi="Consolas" w:cs="Segoe UI"/>
                 <w:sz w:val="20"/>
-                <w:highlight w:val="green"/>
               </w:rPr>
               <w:t>question_id</w:t>
             </w:r>

</xml_diff>

<commit_message>
made updates to ExportQuestionsById function
</commit_message>
<xml_diff>
--- a/design.docx
+++ b/design.docx
@@ -60,7 +60,7 @@
         </w:rPr>
         <w:t xml:space="preserve">I have attempted to </w:t>
       </w:r>
-      <w:hyperlink r:id="rId5">
+      <w:hyperlink r:id="rId6">
         <w:r>
           <w:rPr>
             <w:rStyle w:val="InternetLink"/>
@@ -675,50 +675,43 @@
               </w:rPr>
               <w:t>experiment_id</w:t>
             </w:r>
-            <w:r>
-              <w:rPr>
-                <w:rFonts w:ascii="Consolas" w:eastAsia="Times New Roman" w:hAnsi="Consolas" w:cs="Segoe UI"/>
-                <w:sz w:val="20"/>
-              </w:rPr>
-              <w:t>10</w:t>
-            </w:r>
-          </w:p>
-        </w:tc>
-        <w:tc>
-          <w:tcPr>
-            <w:tcW w:w="1923" w:type="dxa"/>
-            <w:tcBorders>
-              <w:top w:val="single" w:sz="8" w:space="0" w:color="A3A3A3"/>
-              <w:left w:val="single" w:sz="8" w:space="0" w:color="A3A3A3"/>
-              <w:bottom w:val="single" w:sz="8" w:space="0" w:color="A3A3A3"/>
-              <w:right w:val="single" w:sz="8" w:space="0" w:color="A3A3A3"/>
-            </w:tcBorders>
-            <w:shd w:val="clear" w:color="auto" w:fill="auto"/>
-          </w:tcPr>
-          <w:p>
-            <w:pPr>
-              <w:spacing w:after="0" w:line="240" w:lineRule="auto"/>
-              <w:rPr>
-                <w:rFonts w:ascii="Consolas" w:eastAsia="Times New Roman" w:hAnsi="Consolas" w:cs="Segoe UI"/>
-                <w:sz w:val="20"/>
-              </w:rPr>
-            </w:pPr>
-            <w:r>
-              <w:rPr>
-                <w:rFonts w:ascii="Consolas" w:eastAsia="Times New Roman" w:hAnsi="Consolas" w:cs="Segoe UI"/>
-                <w:sz w:val="20"/>
-              </w:rPr>
-              <w:t>INTEGER (K</w:t>
-            </w:r>
-            <w:r>
-              <w:rPr>
-                <w:rFonts w:ascii="Consolas" w:eastAsia="Times New Roman" w:hAnsi="Consolas" w:cs="Segoe UI"/>
-                <w:sz w:val="20"/>
-              </w:rPr>
-              <w:t>)</w:t>
-            </w:r>
             <w:bookmarkStart w:id="0" w:name="_GoBack"/>
             <w:bookmarkEnd w:id="0"/>
+          </w:p>
+        </w:tc>
+        <w:tc>
+          <w:tcPr>
+            <w:tcW w:w="1923" w:type="dxa"/>
+            <w:tcBorders>
+              <w:top w:val="single" w:sz="8" w:space="0" w:color="A3A3A3"/>
+              <w:left w:val="single" w:sz="8" w:space="0" w:color="A3A3A3"/>
+              <w:bottom w:val="single" w:sz="8" w:space="0" w:color="A3A3A3"/>
+              <w:right w:val="single" w:sz="8" w:space="0" w:color="A3A3A3"/>
+            </w:tcBorders>
+            <w:shd w:val="clear" w:color="auto" w:fill="auto"/>
+          </w:tcPr>
+          <w:p>
+            <w:pPr>
+              <w:spacing w:after="0" w:line="240" w:lineRule="auto"/>
+              <w:rPr>
+                <w:rFonts w:ascii="Consolas" w:eastAsia="Times New Roman" w:hAnsi="Consolas" w:cs="Segoe UI"/>
+                <w:sz w:val="20"/>
+              </w:rPr>
+            </w:pPr>
+            <w:r>
+              <w:rPr>
+                <w:rFonts w:ascii="Consolas" w:eastAsia="Times New Roman" w:hAnsi="Consolas" w:cs="Segoe UI"/>
+                <w:sz w:val="20"/>
+              </w:rPr>
+              <w:t>INTEGER (K</w:t>
+            </w:r>
+            <w:r>
+              <w:rPr>
+                <w:rFonts w:ascii="Consolas" w:eastAsia="Times New Roman" w:hAnsi="Consolas" w:cs="Segoe UI"/>
+                <w:sz w:val="20"/>
+              </w:rPr>
+              <w:t>)</w:t>
+            </w:r>
           </w:p>
         </w:tc>
       </w:tr>
@@ -751,13 +744,6 @@
                 <w:sz w:val="20"/>
               </w:rPr>
               <w:t>trial_id</w:t>
-            </w:r>
-            <w:r>
-              <w:rPr>
-                <w:rFonts w:ascii="Consolas" w:eastAsia="Times New Roman" w:hAnsi="Consolas" w:cs="Segoe UI"/>
-                <w:sz w:val="20"/>
-              </w:rPr>
-              <w:t>11</w:t>
             </w:r>
           </w:p>
         </w:tc>
@@ -5577,4 +5563,16 @@
     </a:ext>
   </a:extLst>
 </a:theme>
+</file>
+
+<file path=customXml/item1.xml><?xml version="1.0" encoding="utf-8"?>
+<b:Sources xmlns:b="http://schemas.openxmlformats.org/officeDocument/2006/bibliography" xmlns="http://schemas.openxmlformats.org/officeDocument/2006/bibliography" SelectedStyle="\APASixthEditionOfficeOnline.xsl" StyleName="APA" Version="6"/>
+</file>
+
+<file path=customXml/itemProps1.xml><?xml version="1.0" encoding="utf-8"?>
+<ds:datastoreItem xmlns:ds="http://schemas.openxmlformats.org/officeDocument/2006/customXml" ds:itemID="{FF600408-2203-420A-9B86-B4E1D1D6F2E7}">
+  <ds:schemaRefs>
+    <ds:schemaRef ds:uri="http://schemas.openxmlformats.org/officeDocument/2006/bibliography"/>
+  </ds:schemaRefs>
+</ds:datastoreItem>
 </file>
</xml_diff>